<commit_message>
Placed files in folders
Edited README file to describe bugs.
</commit_message>
<xml_diff>
--- a/Gameplay Report.docx
+++ b/Gameplay Report.docx
@@ -145,6 +145,14 @@
           <w:sz w:val="24"/>
           <w:szCs w:val="24"/>
         </w:rPr>
+        <w:t xml:space="preserve"> or the player</w:t>
+      </w:r>
+      <w:r>
+        <w:rPr>
+          <w:rFonts w:ascii="Times New Roman" w:hAnsi="Times New Roman" w:cs="Times New Roman"/>
+          <w:sz w:val="24"/>
+          <w:szCs w:val="24"/>
+        </w:rPr>
         <w:t xml:space="preserve">. </w:t>
       </w:r>
       <w:r>
@@ -153,39 +161,87 @@
           <w:sz w:val="24"/>
           <w:szCs w:val="24"/>
         </w:rPr>
-        <w:t xml:space="preserve">There will be a maximum of three levels with different variations of the maze and different placements of chickens or the enemies in this game. Level 1 will be the easiest of the three levels and level 2 will increase the size of the maze with a harder maze. Then level 3 will </w:t>
-      </w:r>
-      <w:r>
-        <w:rPr>
-          <w:rFonts w:ascii="Times New Roman" w:hAnsi="Times New Roman" w:cs="Times New Roman"/>
-          <w:sz w:val="24"/>
-          <w:szCs w:val="24"/>
-        </w:rPr>
-        <w:t xml:space="preserve">also </w:t>
-      </w:r>
-      <w:r>
-        <w:rPr>
-          <w:rFonts w:ascii="Times New Roman" w:hAnsi="Times New Roman" w:cs="Times New Roman"/>
-          <w:sz w:val="24"/>
-          <w:szCs w:val="24"/>
-        </w:rPr>
-        <w:t>increase the size of the maze even more, making it require more steps to get to the goal state of the game</w:t>
-      </w:r>
-      <w:r>
-        <w:rPr>
-          <w:rFonts w:ascii="Times New Roman" w:hAnsi="Times New Roman" w:cs="Times New Roman"/>
-          <w:sz w:val="24"/>
-          <w:szCs w:val="24"/>
-        </w:rPr>
-        <w:t>.</w:t>
-      </w:r>
-      <w:r>
-        <w:rPr>
-          <w:rFonts w:ascii="Times New Roman" w:hAnsi="Times New Roman" w:cs="Times New Roman"/>
-          <w:sz w:val="24"/>
-          <w:szCs w:val="24"/>
-        </w:rPr>
-        <w:t xml:space="preserve"> In addition to the chickens and chest, there will also be a set of ammunition that the player must get to</w:t>
+        <w:t>There will be a maximum of three levels with different variations of the maze and different placements of chickens or the enemies in this game. Level 1 will be the easiest of the</w:t>
+      </w:r>
+      <w:r>
+        <w:rPr>
+          <w:rFonts w:ascii="Times New Roman" w:hAnsi="Times New Roman" w:cs="Times New Roman"/>
+          <w:sz w:val="24"/>
+          <w:szCs w:val="24"/>
+        </w:rPr>
+        <w:t xml:space="preserve"> three levels with the least number of enemies. Level</w:t>
+      </w:r>
+      <w:r>
+        <w:rPr>
+          <w:rFonts w:ascii="Times New Roman" w:hAnsi="Times New Roman" w:cs="Times New Roman"/>
+          <w:sz w:val="24"/>
+          <w:szCs w:val="24"/>
+        </w:rPr>
+        <w:t xml:space="preserve"> 2 will increase the </w:t>
+      </w:r>
+      <w:r>
+        <w:rPr>
+          <w:rFonts w:ascii="Times New Roman" w:hAnsi="Times New Roman" w:cs="Times New Roman"/>
+          <w:sz w:val="24"/>
+          <w:szCs w:val="24"/>
+        </w:rPr>
+        <w:t>number of enemies and will the maze more difficult to maneuver through</w:t>
+      </w:r>
+      <w:r>
+        <w:rPr>
+          <w:rFonts w:ascii="Times New Roman" w:hAnsi="Times New Roman" w:cs="Times New Roman"/>
+          <w:sz w:val="24"/>
+          <w:szCs w:val="24"/>
+        </w:rPr>
+        <w:t xml:space="preserve">. </w:t>
+      </w:r>
+      <w:r>
+        <w:rPr>
+          <w:rFonts w:ascii="Times New Roman" w:hAnsi="Times New Roman" w:cs="Times New Roman"/>
+          <w:sz w:val="24"/>
+          <w:szCs w:val="24"/>
+        </w:rPr>
+        <w:t>Lastly,</w:t>
+      </w:r>
+      <w:r>
+        <w:rPr>
+          <w:rFonts w:ascii="Times New Roman" w:hAnsi="Times New Roman" w:cs="Times New Roman"/>
+          <w:sz w:val="24"/>
+          <w:szCs w:val="24"/>
+        </w:rPr>
+        <w:t xml:space="preserve"> level 3 will </w:t>
+      </w:r>
+      <w:r>
+        <w:rPr>
+          <w:rFonts w:ascii="Times New Roman" w:hAnsi="Times New Roman" w:cs="Times New Roman"/>
+          <w:sz w:val="24"/>
+          <w:szCs w:val="24"/>
+        </w:rPr>
+        <w:t xml:space="preserve">increase the difficulty in maneuvering through the maze. </w:t>
+      </w:r>
+      <w:r>
+        <w:rPr>
+          <w:rFonts w:ascii="Times New Roman" w:hAnsi="Times New Roman" w:cs="Times New Roman"/>
+          <w:sz w:val="24"/>
+          <w:szCs w:val="24"/>
+        </w:rPr>
+        <w:t xml:space="preserve">In addition to the chickens and </w:t>
+      </w:r>
+      <w:r>
+        <w:rPr>
+          <w:rFonts w:ascii="Times New Roman" w:hAnsi="Times New Roman" w:cs="Times New Roman"/>
+          <w:sz w:val="24"/>
+          <w:szCs w:val="24"/>
+        </w:rPr>
+        <w:t xml:space="preserve">the </w:t>
+      </w:r>
+      <w:r>
+        <w:rPr>
+          <w:rFonts w:ascii="Times New Roman" w:hAnsi="Times New Roman" w:cs="Times New Roman"/>
+          <w:sz w:val="24"/>
+          <w:szCs w:val="24"/>
+        </w:rPr>
+        <w:t>chest, there will also be a set of ammunition that the player must get to</w:t>
       </w:r>
       <w:r>
         <w:rPr>
@@ -316,26 +372,50 @@
           <w:sz w:val="24"/>
           <w:szCs w:val="24"/>
         </w:rPr>
-        <w:t xml:space="preserve">Once the game has started there will be a menu screen </w:t>
-      </w:r>
-      <w:r>
-        <w:rPr>
-          <w:rFonts w:ascii="Times New Roman" w:hAnsi="Times New Roman" w:cs="Times New Roman"/>
-          <w:sz w:val="24"/>
-          <w:szCs w:val="24"/>
-        </w:rPr>
-        <w:t xml:space="preserve">which will allow you to choose which level to load. Once the level has been chosen the maze will load. To move up, down, left, or right, you must press the direction arrow keys on your keyboard. After you’ve acquired the set of ammunition in the game, you must toggle the shoot button, in this case is ‘z’ on your keyboard to shoot. Then you must re-toggle the shoot button to move again. </w:t>
-      </w:r>
-      <w:r>
-        <w:rPr>
-          <w:rFonts w:ascii="Times New Roman" w:hAnsi="Times New Roman" w:cs="Times New Roman"/>
-          <w:sz w:val="24"/>
-          <w:szCs w:val="24"/>
-        </w:rPr>
-        <w:t>To quit the game you can press the ‘q’ key or you can simply close the window screen and the game will terminate.</w:t>
+        <w:t xml:space="preserve">Once the game has started there will </w:t>
       </w:r>
       <w:bookmarkStart w:id="0" w:name="_GoBack"/>
       <w:bookmarkEnd w:id="0"/>
+      <w:r>
+        <w:rPr>
+          <w:rFonts w:ascii="Times New Roman" w:hAnsi="Times New Roman" w:cs="Times New Roman"/>
+          <w:sz w:val="24"/>
+          <w:szCs w:val="24"/>
+        </w:rPr>
+        <w:t xml:space="preserve">be a menu screen </w:t>
+      </w:r>
+      <w:r>
+        <w:rPr>
+          <w:rFonts w:ascii="Times New Roman" w:hAnsi="Times New Roman" w:cs="Times New Roman"/>
+          <w:sz w:val="24"/>
+          <w:szCs w:val="24"/>
+        </w:rPr>
+        <w:t xml:space="preserve">which will allow you to choose which level to load. Once the level has been chosen the maze will load. To move up, down, left, or right, you must press the direction arrow keys on your keyboard. After you’ve acquired the set of ammunition in the game, you must toggle the shoot button, </w:t>
+      </w:r>
+      <w:r>
+        <w:rPr>
+          <w:rFonts w:ascii="Times New Roman" w:hAnsi="Times New Roman" w:cs="Times New Roman"/>
+          <w:sz w:val="24"/>
+          <w:szCs w:val="24"/>
+        </w:rPr>
+        <w:t>which is</w:t>
+      </w:r>
+      <w:r>
+        <w:rPr>
+          <w:rFonts w:ascii="Times New Roman" w:hAnsi="Times New Roman" w:cs="Times New Roman"/>
+          <w:sz w:val="24"/>
+          <w:szCs w:val="24"/>
+        </w:rPr>
+        <w:t xml:space="preserve"> ‘z’ on your keyboard to shoot. Then you must re-toggle the shoot button to move again. </w:t>
+      </w:r>
+      <w:r>
+        <w:rPr>
+          <w:rFonts w:ascii="Times New Roman" w:hAnsi="Times New Roman" w:cs="Times New Roman"/>
+          <w:sz w:val="24"/>
+          <w:szCs w:val="24"/>
+        </w:rPr>
+        <w:t>To quit the game you can press the ‘q’ key or you can simply close the window screen and the game will terminate.</w:t>
+      </w:r>
     </w:p>
     <w:p>
       <w:pPr>

</xml_diff>